<commit_message>
chapter 6: lessons 5-7 done, chapter 7: lesson 2-3 done
</commit_message>
<xml_diff>
--- a/6. Shoot Them Up UMG/4. Crosshair Icon for each weapon.docx
+++ b/6. Shoot Them Up UMG/4. Crosshair Icon for each weapon.docx
@@ -37,7 +37,140 @@
         <w:t xml:space="preserve">1. </w:t>
       </w:r>
       <w:r>
-        <w:t xml:space="preserve">В папку нашего проекта добавили картинки для прицела и иконки еще какой-то (в данном уроке речь только про прицел). И перенесли драгндропом папку к нам в эдитор. При этом </w:t>
+        <w:t>Добавили для начало папку с чем-то в проект?</w:t>
+      </w:r>
+    </w:p>
+    <w:p>
+      <w:pPr>
+        <w:pStyle w:val="Regular"/>
+      </w:pPr>
+      <w:r>
+        <w:t>2. Какой элемент добавили на виджет? Как настроили ему позицию, размер?</w:t>
+      </w:r>
+    </w:p>
+    <w:p>
+      <w:pPr>
+        <w:pStyle w:val="Regular"/>
+      </w:pPr>
+      <w:r>
+        <w:t>3</w:t>
+      </w:r>
+      <w:r>
+        <w:t xml:space="preserve">. </w:t>
+      </w:r>
+      <w:r>
+        <w:t>Теперь сделаем так, чтобы при смене оружия выставлялась соответствующая картинка прицела</w:t>
+      </w:r>
+      <w:r>
+        <w:t xml:space="preserve"> – какую создали структуру, </w:t>
+      </w:r>
+      <w:proofErr w:type="spellStart"/>
+      <w:r>
+        <w:t>проперти</w:t>
+      </w:r>
+      <w:proofErr w:type="spellEnd"/>
+      <w:r>
+        <w:t xml:space="preserve"> и функцию и в каком файле?</w:t>
+      </w:r>
+    </w:p>
+    <w:p>
+      <w:pPr>
+        <w:pStyle w:val="Regular"/>
+      </w:pPr>
+      <w:r>
+        <w:t xml:space="preserve">3. </w:t>
+      </w:r>
+      <w:r>
+        <w:t xml:space="preserve">Создали в </w:t>
+      </w:r>
+      <w:proofErr w:type="spellStart"/>
+      <w:r>
+        <w:rPr>
+          <w:lang w:val="en-US"/>
+        </w:rPr>
+        <w:t>WeaponComponent</w:t>
+      </w:r>
+      <w:proofErr w:type="spellEnd"/>
+      <w:r>
+        <w:t xml:space="preserve"> </w:t>
+      </w:r>
+      <w:r>
+        <w:t>функцию с той же целью – какой функционал?</w:t>
+      </w:r>
+    </w:p>
+    <w:p>
+      <w:pPr>
+        <w:pStyle w:val="Regular"/>
+      </w:pPr>
+      <w:r>
+        <w:t xml:space="preserve">4. </w:t>
+      </w:r>
+      <w:r>
+        <w:t>Добавили функцию в виджет, какую и какой функционал?</w:t>
+      </w:r>
+    </w:p>
+    <w:p>
+      <w:pPr>
+        <w:pStyle w:val="Regular"/>
+      </w:pPr>
+      <w:r>
+        <w:t>5. Суммируем</w:t>
+      </w:r>
+      <w:r>
+        <w:t xml:space="preserve"> – три пункта, что сделали?</w:t>
+      </w:r>
+    </w:p>
+    <w:p>
+      <w:pPr>
+        <w:pStyle w:val="Regular"/>
+      </w:pPr>
+      <w:r>
+        <w:t xml:space="preserve">6. </w:t>
+      </w:r>
+      <w:proofErr w:type="spellStart"/>
+      <w:r>
+        <w:t>Забиндили</w:t>
+      </w:r>
+      <w:proofErr w:type="spellEnd"/>
+      <w:r>
+        <w:t xml:space="preserve"> функцию для какого параметра и как определили поведение?</w:t>
+      </w:r>
+    </w:p>
+    <w:p>
+      <w:pPr>
+        <w:pStyle w:val="Regular"/>
+        <w:jc w:val="center"/>
+        <w:rPr>
+          <w:b/>
+          <w:bCs/>
+        </w:rPr>
+      </w:pPr>
+    </w:p>
+    <w:p>
+      <w:pPr>
+        <w:pStyle w:val="Regular"/>
+      </w:pPr>
+      <w:r>
+        <w:t xml:space="preserve">1. </w:t>
+      </w:r>
+      <w:r>
+        <w:t xml:space="preserve">В папку нашего проекта добавили картинки для прицела и иконки еще какой-то (в данном уроке речь только про прицел). И перенесли </w:t>
+      </w:r>
+      <w:proofErr w:type="spellStart"/>
+      <w:r>
+        <w:t>драгндропом</w:t>
+      </w:r>
+      <w:proofErr w:type="spellEnd"/>
+      <w:r>
+        <w:t xml:space="preserve"> папку к нам в </w:t>
+      </w:r>
+      <w:proofErr w:type="spellStart"/>
+      <w:r>
+        <w:t>эдитор</w:t>
+      </w:r>
+      <w:proofErr w:type="spellEnd"/>
+      <w:r>
+        <w:t xml:space="preserve">. При этом </w:t>
       </w:r>
       <w:r>
         <w:rPr>
@@ -46,7 +179,15 @@
         <w:t xml:space="preserve">UE </w:t>
       </w:r>
       <w:r>
-        <w:t>автоматически создаст ассеты.</w:t>
+        <w:t xml:space="preserve">автоматически создаст </w:t>
+      </w:r>
+      <w:proofErr w:type="spellStart"/>
+      <w:r>
+        <w:t>ассеты</w:t>
+      </w:r>
+      <w:proofErr w:type="spellEnd"/>
+      <w:r>
+        <w:t>.</w:t>
       </w:r>
     </w:p>
     <w:p>
@@ -86,12 +227,14 @@
       <w:r>
         <w:t xml:space="preserve">Выберем </w:t>
       </w:r>
+      <w:proofErr w:type="spellStart"/>
       <w:r>
         <w:rPr>
           <w:lang w:val="en-US"/>
         </w:rPr>
         <w:t>SizeToContent</w:t>
       </w:r>
+      <w:proofErr w:type="spellEnd"/>
       <w:r>
         <w:t xml:space="preserve"> – </w:t>
       </w:r>
@@ -109,7 +252,15 @@
         <w:pStyle w:val="Regular"/>
       </w:pPr>
       <w:r>
-        <w:t xml:space="preserve">Для фиксации в центре вьюпорта есть поле </w:t>
+        <w:t xml:space="preserve">Для фиксации в центре </w:t>
+      </w:r>
+      <w:proofErr w:type="spellStart"/>
+      <w:r>
+        <w:t>вьюпорта</w:t>
+      </w:r>
+      <w:proofErr w:type="spellEnd"/>
+      <w:r>
+        <w:t xml:space="preserve"> есть поле </w:t>
       </w:r>
       <w:r>
         <w:rPr>
@@ -166,6 +317,7 @@
         <w:rPr>
           <w:noProof/>
         </w:rPr>
+        <w:lastRenderedPageBreak/>
         <w:drawing>
           <wp:inline distT="0" distB="0" distL="0" distR="0" wp14:anchorId="35C7B44C" wp14:editId="495C9529">
             <wp:extent cx="4000500" cy="3409950"/>
@@ -213,7 +365,6 @@
         <w:pStyle w:val="Regular"/>
       </w:pPr>
       <w:r>
-        <w:lastRenderedPageBreak/>
         <w:t xml:space="preserve">2. </w:t>
       </w:r>
       <w:r>
@@ -232,12 +383,14 @@
       <w:r>
         <w:t xml:space="preserve">Для начала в </w:t>
       </w:r>
+      <w:proofErr w:type="spellStart"/>
       <w:r>
         <w:rPr>
           <w:lang w:val="en-US"/>
         </w:rPr>
         <w:t>STUCoreTypes</w:t>
       </w:r>
+      <w:proofErr w:type="spellEnd"/>
       <w:r>
         <w:t>.</w:t>
       </w:r>
@@ -321,12 +474,14 @@
       <w:r>
         <w:t xml:space="preserve">В </w:t>
       </w:r>
+      <w:proofErr w:type="spellStart"/>
       <w:r>
         <w:rPr>
           <w:lang w:val="en-US"/>
         </w:rPr>
         <w:t>BaseWeapon</w:t>
       </w:r>
+      <w:proofErr w:type="spellEnd"/>
       <w:r>
         <w:t xml:space="preserve"> </w:t>
       </w:r>
@@ -396,6 +551,7 @@
         <w:pStyle w:val="Regular"/>
       </w:pPr>
       <w:r>
+        <w:lastRenderedPageBreak/>
         <w:t xml:space="preserve">Для каждого вида оружия в </w:t>
       </w:r>
       <w:r>
@@ -429,24 +585,28 @@
       <w:r>
         <w:t xml:space="preserve">В </w:t>
       </w:r>
+      <w:proofErr w:type="spellStart"/>
       <w:r>
         <w:rPr>
           <w:lang w:val="en-US"/>
         </w:rPr>
         <w:t>WeaponComponent</w:t>
       </w:r>
+      <w:proofErr w:type="spellEnd"/>
       <w:r>
         <w:t xml:space="preserve"> </w:t>
       </w:r>
       <w:r>
         <w:t xml:space="preserve">надо так же создать функцию обертку, которая возвращает </w:t>
       </w:r>
+      <w:proofErr w:type="spellStart"/>
       <w:r>
         <w:rPr>
           <w:lang w:val="en-US"/>
         </w:rPr>
         <w:t>UIData</w:t>
       </w:r>
+      <w:proofErr w:type="spellEnd"/>
       <w:r>
         <w:t xml:space="preserve"> текущего оружия.</w:t>
       </w:r>
@@ -510,7 +670,6 @@
         <w:rPr>
           <w:noProof/>
         </w:rPr>
-        <w:lastRenderedPageBreak/>
         <w:drawing>
           <wp:inline distT="0" distB="0" distL="0" distR="0" wp14:anchorId="0AD4E0E0" wp14:editId="23C3AE72">
             <wp:extent cx="5543550" cy="1752600"/>
@@ -583,24 +742,36 @@
       <w:r>
         <w:t xml:space="preserve">И добавим функцию геттер в класс виджета, она будет иметь такую же сигнатуру, но к данной функции мы добавляем </w:t>
       </w:r>
+      <w:proofErr w:type="spellStart"/>
       <w:r>
         <w:rPr>
           <w:lang w:val="en-US"/>
         </w:rPr>
         <w:t>BlueprintCallable</w:t>
       </w:r>
-      <w:r>
-        <w:t>, чтобы получить доступ к ней в блюпринтах (и не забываем добавить ЗФ</w:t>
+      <w:proofErr w:type="spellEnd"/>
+      <w:r>
+        <w:t xml:space="preserve">, чтобы получить доступ к ней в </w:t>
+      </w:r>
+      <w:proofErr w:type="spellStart"/>
+      <w:r>
+        <w:t>блюпринтах</w:t>
+      </w:r>
+      <w:proofErr w:type="spellEnd"/>
+      <w:r>
+        <w:t xml:space="preserve"> (и не забываем добавить ЗФ</w:t>
       </w:r>
       <w:r>
         <w:t xml:space="preserve"> </w:t>
       </w:r>
+      <w:proofErr w:type="spellStart"/>
       <w:r>
         <w:rPr>
           <w:lang w:val="en-US"/>
         </w:rPr>
         <w:t>STUCoreTypes</w:t>
       </w:r>
+      <w:proofErr w:type="spellEnd"/>
       <w:r>
         <w:t>.</w:t>
       </w:r>
@@ -672,21 +843,25 @@
       <w:r>
         <w:t xml:space="preserve">Функция будет иметь примерно такой же вид, как </w:t>
       </w:r>
+      <w:proofErr w:type="spellStart"/>
       <w:r>
         <w:rPr>
           <w:lang w:val="en-US"/>
         </w:rPr>
         <w:t>GetHealthPercents</w:t>
       </w:r>
+      <w:proofErr w:type="spellEnd"/>
       <w:r>
         <w:t xml:space="preserve"> + не забываем подключить ЗФ с </w:t>
       </w:r>
+      <w:proofErr w:type="spellStart"/>
       <w:r>
         <w:rPr>
           <w:lang w:val="en-US"/>
         </w:rPr>
         <w:t>WeaponComponent</w:t>
       </w:r>
+      <w:proofErr w:type="spellEnd"/>
       <w:r>
         <w:t>:</w:t>
       </w:r>
@@ -744,14 +919,24 @@
       <w:r>
         <w:t xml:space="preserve">По сути в виджете мы делаем функцию обертку над функцией </w:t>
       </w:r>
+      <w:proofErr w:type="spellStart"/>
       <w:r>
         <w:rPr>
           <w:lang w:val="en-US"/>
         </w:rPr>
         <w:t>WeaponComponent</w:t>
       </w:r>
-      <w:r>
-        <w:t>, чтобы не делать данное преобразование в блюпринте.</w:t>
+      <w:proofErr w:type="spellEnd"/>
+      <w:r>
+        <w:t xml:space="preserve">, чтобы не делать данное преобразование в </w:t>
+      </w:r>
+      <w:proofErr w:type="spellStart"/>
+      <w:r>
+        <w:t>блюпринте</w:t>
+      </w:r>
+      <w:proofErr w:type="spellEnd"/>
+      <w:r>
+        <w:t>.</w:t>
       </w:r>
     </w:p>
     <w:p>
@@ -788,14 +973,24 @@
       <w:r>
         <w:t xml:space="preserve">-данных оружия в </w:t>
       </w:r>
+      <w:proofErr w:type="spellStart"/>
       <w:r>
         <w:rPr>
           <w:lang w:val="en-US"/>
         </w:rPr>
         <w:t>STUCoreTypes</w:t>
       </w:r>
-      <w:r>
-        <w:t>, создали для нее проперти и геттер для нее в базовом классе оружия</w:t>
+      <w:proofErr w:type="spellEnd"/>
+      <w:r>
+        <w:t xml:space="preserve">, создали для нее </w:t>
+      </w:r>
+      <w:proofErr w:type="spellStart"/>
+      <w:r>
+        <w:t>проперти</w:t>
+      </w:r>
+      <w:proofErr w:type="spellEnd"/>
+      <w:r>
+        <w:t xml:space="preserve"> и геттер для нее в базовом классе оружия</w:t>
       </w:r>
       <w:r>
         <w:t>;</w:t>
@@ -822,12 +1017,14 @@
       <w:r>
         <w:t xml:space="preserve"> </w:t>
       </w:r>
+      <w:proofErr w:type="spellStart"/>
       <w:r>
         <w:rPr>
           <w:lang w:val="en-US"/>
         </w:rPr>
         <w:t>WeaponComponent</w:t>
       </w:r>
+      <w:proofErr w:type="spellEnd"/>
       <w:r>
         <w:t xml:space="preserve"> </w:t>
       </w:r>
@@ -840,12 +1037,14 @@
       <w:r>
         <w:t xml:space="preserve">получаем </w:t>
       </w:r>
+      <w:proofErr w:type="spellStart"/>
       <w:r>
         <w:rPr>
           <w:lang w:val="en-US"/>
         </w:rPr>
         <w:t>UIData</w:t>
       </w:r>
+      <w:proofErr w:type="spellEnd"/>
       <w:r>
         <w:t xml:space="preserve"> </w:t>
       </w:r>
@@ -905,8 +1104,13 @@
       <w:r>
         <w:t xml:space="preserve"> </w:t>
       </w:r>
-      <w:r>
-        <w:t xml:space="preserve">биндим новую функцию </w:t>
+      <w:proofErr w:type="spellStart"/>
+      <w:r>
+        <w:t>биндим</w:t>
+      </w:r>
+      <w:proofErr w:type="spellEnd"/>
+      <w:r>
+        <w:t xml:space="preserve"> новую функцию </w:t>
       </w:r>
       <w:r>
         <w:rPr>
@@ -917,14 +1121,24 @@
       <w:r>
         <w:t>_</w:t>
       </w:r>
+      <w:proofErr w:type="spellStart"/>
       <w:r>
         <w:rPr>
           <w:lang w:val="en-US"/>
         </w:rPr>
         <w:t>CrosshairImage</w:t>
       </w:r>
-      <w:r>
-        <w:t>. Просто забиндить изображение нельзя, потому что оно является частью структуры:</w:t>
+      <w:proofErr w:type="spellEnd"/>
+      <w:r>
+        <w:t xml:space="preserve">. Просто </w:t>
+      </w:r>
+      <w:proofErr w:type="spellStart"/>
+      <w:r>
+        <w:t>забиндить</w:t>
+      </w:r>
+      <w:proofErr w:type="spellEnd"/>
+      <w:r>
+        <w:t xml:space="preserve"> изображение нельзя, потому что оно является частью структуры:</w:t>
       </w:r>
     </w:p>
     <w:p>
@@ -980,14 +1194,32 @@
       <w:r>
         <w:t xml:space="preserve">У функции </w:t>
       </w:r>
+      <w:proofErr w:type="spellStart"/>
       <w:r>
         <w:rPr>
           <w:lang w:val="en-US"/>
         </w:rPr>
         <w:t>GetWeaponUIData</w:t>
       </w:r>
-      <w:r>
-        <w:t xml:space="preserve">, как у ноды, которая возвращает данные по ссылке, имеет дополнительный пин справа. </w:t>
+      <w:proofErr w:type="spellEnd"/>
+      <w:r>
+        <w:t xml:space="preserve">, как у </w:t>
+      </w:r>
+      <w:proofErr w:type="spellStart"/>
+      <w:r>
+        <w:t>ноды</w:t>
+      </w:r>
+      <w:proofErr w:type="spellEnd"/>
+      <w:r>
+        <w:t xml:space="preserve">, которая возвращает данные по ссылке, имеет дополнительный </w:t>
+      </w:r>
+      <w:proofErr w:type="spellStart"/>
+      <w:r>
+        <w:t>пин</w:t>
+      </w:r>
+      <w:proofErr w:type="spellEnd"/>
+      <w:r>
+        <w:t xml:space="preserve"> справа. </w:t>
       </w:r>
     </w:p>
     <w:p>
@@ -1002,12 +1234,14 @@
       <w:r>
         <w:t xml:space="preserve">Картинку устанавливаем с помощью </w:t>
       </w:r>
+      <w:proofErr w:type="spellStart"/>
       <w:r>
         <w:rPr>
           <w:lang w:val="en-US"/>
         </w:rPr>
         <w:t>MakeSlateBrush</w:t>
       </w:r>
+      <w:proofErr w:type="spellEnd"/>
       <w:r>
         <w:t xml:space="preserve">. </w:t>
       </w:r>
@@ -1063,21 +1297,25 @@
       <w:r>
         <w:t xml:space="preserve">Так как мы хотим размер как у оригинального изображения, получить их мы можем с помощью </w:t>
       </w:r>
+      <w:proofErr w:type="spellStart"/>
       <w:r>
         <w:rPr>
           <w:lang w:val="en-US"/>
         </w:rPr>
         <w:t>GetSizeX</w:t>
       </w:r>
+      <w:proofErr w:type="spellEnd"/>
       <w:r>
         <w:t xml:space="preserve"> и </w:t>
       </w:r>
+      <w:proofErr w:type="spellStart"/>
       <w:r>
         <w:rPr>
           <w:lang w:val="en-US"/>
         </w:rPr>
         <w:t>GetSizeY</w:t>
       </w:r>
+      <w:proofErr w:type="spellEnd"/>
       <w:r>
         <w:t>.</w:t>
       </w:r>
@@ -1092,7 +1330,15 @@
         <w:pStyle w:val="Regular"/>
       </w:pPr>
       <w:r>
-        <w:t>Остается только засетапить картинки для каждого из типов оружия.</w:t>
+        <w:t xml:space="preserve">Остается только </w:t>
+      </w:r>
+      <w:proofErr w:type="spellStart"/>
+      <w:r>
+        <w:t>засетапить</w:t>
+      </w:r>
+      <w:proofErr w:type="spellEnd"/>
+      <w:r>
+        <w:t xml:space="preserve"> картинки для каждого из типов оружия.</w:t>
       </w:r>
     </w:p>
     <w:p>
@@ -1107,12 +1353,14 @@
       <w:r>
         <w:t xml:space="preserve">Сделать небо темным можно в элементе </w:t>
       </w:r>
+      <w:proofErr w:type="spellStart"/>
       <w:r>
         <w:rPr>
           <w:lang w:val="en-US"/>
         </w:rPr>
         <w:t>SkySphere</w:t>
       </w:r>
+      <w:proofErr w:type="spellEnd"/>
       <w:r>
         <w:t>, исправив там значение</w:t>
       </w:r>
@@ -1176,11 +1424,6 @@
       <w:r>
         <w:t xml:space="preserve"> = -1,0.</w:t>
       </w:r>
-    </w:p>
-    <w:p>
-      <w:pPr>
-        <w:pStyle w:val="Regular"/>
-      </w:pPr>
     </w:p>
     <w:sectPr>
       <w:pgSz w:w="11906" w:h="16838"/>

</xml_diff>